<commit_message>
contrainte ajoutee:le joueur ne peut jouer qu'une seule fois a la question posee
</commit_message>
<xml_diff>
--- a/readme.docx
+++ b/readme.docx
@@ -333,12 +333,7 @@
         </w:numPr>
       </w:pPr>
       <w:r>
-        <w:t>Les technologies utilisées</w:t>
-      </w:r>
-      <w:bookmarkStart w:id="0" w:name="_GoBack"/>
-      <w:bookmarkEnd w:id="0"/>
-      <w:r>
-        <w:t xml:space="preserve"> : html, </w:t>
+        <w:t xml:space="preserve">Les technologies utilisées : html, </w:t>
       </w:r>
       <w:proofErr w:type="spellStart"/>
       <w:r>
@@ -371,14 +366,13 @@
         </w:numPr>
       </w:pPr>
       <w:r>
-        <w:t xml:space="preserve">On a appris pas mal de chose en JavaScript, PHP etc. et on a quasiment réussi la totalité des fonctionnalités sauf qu’il en reste quelques une que je n’ai pas encore termine comme le fait qu’un joueur ne puisse joueur une même question plus d’une </w:t>
-      </w:r>
-      <w:r>
-        <w:t xml:space="preserve"> </w:t>
-      </w:r>
-      <w:r>
-        <w:t>fois.</w:t>
-      </w:r>
+        <w:t xml:space="preserve">On a appris pas mal de chose en JavaScript, PHP etc. et on a quasiment réussi la totalité des fonctionnalités </w:t>
+      </w:r>
+      <w:r>
+        <w:t>demandées</w:t>
+      </w:r>
+      <w:bookmarkStart w:id="0" w:name="_GoBack"/>
+      <w:bookmarkEnd w:id="0"/>
     </w:p>
     <w:sectPr>
       <w:pgSz w:w="11906" w:h="16838"/>

</xml_diff>